<commit_message>
17:02 time 23.11.2024 date
</commit_message>
<xml_diff>
--- a/file_service/file_database/ariza_144.docx
+++ b/file_service/file_database/ariza_144.docx
@@ -5,9 +5,10 @@
     <w:p>
       <w:pPr>
         <w:spacing w:after="0"/>
-        <w:ind w:left="5954"/>
+        <w:ind w:left="5670"/>
         <w:jc w:val="both"/>
         <w:rPr>
+          <w:rFonts w:ascii="Times New Roman" w:hAnsi="Times New Roman" w:cs="Times New Roman"/>
           <w:b/>
           <w:sz w:val="28"/>
           <w:szCs w:val="28"/>
@@ -16,25 +17,18 @@
       </w:pPr>
       <w:r>
         <w:rPr>
-          <w:b/>
-          <w:sz w:val="28"/>
-          <w:szCs w:val="28"/>
-          <w:lang w:val="en-US"/>
-        </w:rPr>
-        <w:t>Professional</w:t>
-      </w:r>
-      <w:r>
-        <w:rPr>
-          <w:b/>
-          <w:sz w:val="28"/>
-          <w:szCs w:val="28"/>
-          <w:lang w:val="en-US"/>
-        </w:rPr>
-        <w:t xml:space="preserve"> </w:t>
-      </w:r>
-      <w:proofErr w:type="spellStart"/>
-      <w:r>
-        <w:rPr>
+          <w:rFonts w:ascii="Times New Roman" w:hAnsi="Times New Roman" w:cs="Times New Roman"/>
+          <w:b/>
+          <w:sz w:val="28"/>
+          <w:szCs w:val="28"/>
+          <w:lang w:val="en-US"/>
+        </w:rPr>
+        <w:t xml:space="preserve">Professional </w:t>
+      </w:r>
+      <w:proofErr w:type="spellStart"/>
+      <w:r>
+        <w:rPr>
+          <w:rFonts w:ascii="Times New Roman" w:hAnsi="Times New Roman" w:cs="Times New Roman"/>
           <w:b/>
           <w:sz w:val="28"/>
           <w:szCs w:val="28"/>
@@ -45,16 +39,18 @@
       <w:proofErr w:type="spellEnd"/>
       <w:r>
         <w:rPr>
-          <w:b/>
-          <w:sz w:val="28"/>
-          <w:szCs w:val="28"/>
-          <w:lang w:val="en-US"/>
-        </w:rPr>
-        <w:t xml:space="preserve"> </w:t>
-      </w:r>
-      <w:proofErr w:type="spellStart"/>
-      <w:r>
-        <w:rPr>
+          <w:rFonts w:ascii="Times New Roman" w:hAnsi="Times New Roman" w:cs="Times New Roman"/>
+          <w:b/>
+          <w:sz w:val="28"/>
+          <w:szCs w:val="28"/>
+          <w:lang w:val="en-US"/>
+        </w:rPr>
+        <w:t xml:space="preserve"> </w:t>
+      </w:r>
+      <w:proofErr w:type="spellStart"/>
+      <w:r>
+        <w:rPr>
+          <w:rFonts w:ascii="Times New Roman" w:hAnsi="Times New Roman" w:cs="Times New Roman"/>
           <w:b/>
           <w:sz w:val="28"/>
           <w:szCs w:val="28"/>
@@ -67,9 +63,10 @@
     <w:p>
       <w:pPr>
         <w:spacing w:after="0"/>
-        <w:ind w:left="5954"/>
+        <w:ind w:left="5670"/>
         <w:jc w:val="both"/>
         <w:rPr>
+          <w:rFonts w:ascii="Times New Roman" w:hAnsi="Times New Roman" w:cs="Times New Roman"/>
           <w:b/>
           <w:sz w:val="28"/>
           <w:szCs w:val="28"/>
@@ -79,6 +76,7 @@
       <w:proofErr w:type="spellStart"/>
       <w:r>
         <w:rPr>
+          <w:rFonts w:ascii="Times New Roman" w:hAnsi="Times New Roman" w:cs="Times New Roman"/>
           <w:b/>
           <w:sz w:val="28"/>
           <w:szCs w:val="28"/>
@@ -89,16 +87,18 @@
       <w:proofErr w:type="spellEnd"/>
       <w:r>
         <w:rPr>
-          <w:b/>
-          <w:sz w:val="28"/>
-          <w:szCs w:val="28"/>
-          <w:lang w:val="en-US"/>
-        </w:rPr>
-        <w:t xml:space="preserve"> </w:t>
-      </w:r>
-      <w:proofErr w:type="spellStart"/>
-      <w:r>
-        <w:rPr>
+          <w:rFonts w:ascii="Times New Roman" w:hAnsi="Times New Roman" w:cs="Times New Roman"/>
+          <w:b/>
+          <w:sz w:val="28"/>
+          <w:szCs w:val="28"/>
+          <w:lang w:val="en-US"/>
+        </w:rPr>
+        <w:t xml:space="preserve"> </w:t>
+      </w:r>
+      <w:proofErr w:type="spellStart"/>
+      <w:r>
+        <w:rPr>
+          <w:rFonts w:ascii="Times New Roman" w:hAnsi="Times New Roman" w:cs="Times New Roman"/>
           <w:b/>
           <w:sz w:val="28"/>
           <w:szCs w:val="28"/>
@@ -109,16 +109,18 @@
       <w:proofErr w:type="spellEnd"/>
       <w:r>
         <w:rPr>
-          <w:b/>
-          <w:sz w:val="28"/>
-          <w:szCs w:val="28"/>
-          <w:lang w:val="en-US"/>
-        </w:rPr>
-        <w:t xml:space="preserve"> </w:t>
-      </w:r>
-      <w:proofErr w:type="spellStart"/>
-      <w:r>
-        <w:rPr>
+          <w:rFonts w:ascii="Times New Roman" w:hAnsi="Times New Roman" w:cs="Times New Roman"/>
+          <w:b/>
+          <w:sz w:val="28"/>
+          <w:szCs w:val="28"/>
+          <w:lang w:val="en-US"/>
+        </w:rPr>
+        <w:t xml:space="preserve"> </w:t>
+      </w:r>
+      <w:proofErr w:type="spellStart"/>
+      <w:r>
+        <w:rPr>
+          <w:rFonts w:ascii="Times New Roman" w:hAnsi="Times New Roman" w:cs="Times New Roman"/>
           <w:b/>
           <w:sz w:val="28"/>
           <w:szCs w:val="28"/>
@@ -131,9 +133,10 @@
     <w:p>
       <w:pPr>
         <w:spacing w:after="0"/>
-        <w:ind w:left="5954"/>
+        <w:ind w:left="5670"/>
         <w:jc w:val="both"/>
         <w:rPr>
+          <w:rFonts w:ascii="Times New Roman" w:hAnsi="Times New Roman" w:cs="Times New Roman"/>
           <w:b/>
           <w:sz w:val="28"/>
           <w:szCs w:val="28"/>
@@ -143,6 +146,7 @@
       <w:proofErr w:type="spellStart"/>
       <w:r>
         <w:rPr>
+          <w:rFonts w:ascii="Times New Roman" w:hAnsi="Times New Roman" w:cs="Times New Roman"/>
           <w:b/>
           <w:sz w:val="28"/>
           <w:szCs w:val="28"/>
@@ -153,26 +157,49 @@
       <w:proofErr w:type="spellEnd"/>
       <w:r>
         <w:rPr>
-          <w:b/>
-          <w:sz w:val="28"/>
-          <w:szCs w:val="28"/>
-          <w:lang w:val="en-US"/>
-        </w:rPr>
-        <w:t xml:space="preserve"> </w:t>
-      </w:r>
-      <w:proofErr w:type="spellStart"/>
-      <w:r>
-        <w:rPr>
-          <w:b/>
-          <w:sz w:val="28"/>
-          <w:szCs w:val="28"/>
-          <w:lang w:val="en-US"/>
-        </w:rPr>
-        <w:t>H.Kamolovaga</w:t>
-      </w:r>
-      <w:proofErr w:type="spellEnd"/>
-      <w:r>
-        <w:rPr>
+          <w:rFonts w:ascii="Times New Roman" w:hAnsi="Times New Roman" w:cs="Times New Roman"/>
+          <w:b/>
+          <w:sz w:val="28"/>
+          <w:szCs w:val="28"/>
+          <w:lang w:val="en-US"/>
+        </w:rPr>
+        <w:t xml:space="preserve"> </w:t>
+      </w:r>
+      <w:r>
+        <w:rPr>
+          <w:rFonts w:ascii="Times New Roman" w:hAnsi="Times New Roman" w:cs="Times New Roman"/>
+          <w:b/>
+          <w:sz w:val="28"/>
+          <w:szCs w:val="28"/>
+          <w:lang w:val="en-US"/>
+        </w:rPr>
+        <w:t xml:space="preserve">A. </w:t>
+      </w:r>
+      <w:proofErr w:type="spellStart"/>
+      <w:r>
+        <w:rPr>
+          <w:rFonts w:ascii="Times New Roman" w:hAnsi="Times New Roman" w:cs="Times New Roman"/>
+          <w:b/>
+          <w:sz w:val="28"/>
+          <w:szCs w:val="28"/>
+          <w:lang w:val="en-US"/>
+        </w:rPr>
+        <w:t>Murodova</w:t>
+      </w:r>
+      <w:r>
+        <w:rPr>
+          <w:rFonts w:ascii="Times New Roman" w:hAnsi="Times New Roman" w:cs="Times New Roman"/>
+          <w:b/>
+          <w:sz w:val="28"/>
+          <w:szCs w:val="28"/>
+          <w:lang w:val="en-US"/>
+        </w:rPr>
+        <w:t>ga</w:t>
+      </w:r>
+      <w:proofErr w:type="spellEnd"/>
+      <w:r>
+        <w:rPr>
+          <w:rFonts w:ascii="Times New Roman" w:hAnsi="Times New Roman" w:cs="Times New Roman"/>
           <w:b/>
           <w:sz w:val="28"/>
           <w:szCs w:val="28"/>
@@ -184,10 +211,10 @@
     <w:p>
       <w:pPr>
         <w:spacing w:after="0"/>
-        <w:ind w:left="5954"/>
+        <w:ind w:left="5670"/>
         <w:jc w:val="both"/>
         <w:rPr>
-          <w:rFonts w:ascii="Times New Roman" w:hAnsi="Times New Roman"/>
+          <w:rFonts w:ascii="Times New Roman" w:hAnsi="Times New Roman" w:cs="Times New Roman"/>
           <w:b/>
           <w:sz w:val="28"/>
           <w:szCs w:val="28"/>
@@ -206,7 +233,7 @@
       <w:proofErr w:type="spellStart"/>
       <w:r>
         <w:rPr>
-          <w:rFonts w:ascii="Times New Roman" w:hAnsi="Times New Roman"/>
+          <w:rFonts w:ascii="Times New Roman" w:hAnsi="Times New Roman" w:cs="Times New Roman"/>
           <w:b/>
           <w:sz w:val="28"/>
           <w:szCs w:val="28"/>
@@ -217,7 +244,7 @@
       <w:proofErr w:type="spellEnd"/>
       <w:r>
         <w:rPr>
-          <w:rFonts w:ascii="Times New Roman" w:hAnsi="Times New Roman"/>
+          <w:rFonts w:ascii="Times New Roman" w:hAnsi="Times New Roman" w:cs="Times New Roman"/>
           <w:b/>
           <w:sz w:val="28"/>
           <w:szCs w:val="28"/>
@@ -228,7 +255,7 @@
       <w:proofErr w:type="spellStart"/>
       <w:r>
         <w:rPr>
-          <w:rFonts w:ascii="Times New Roman" w:hAnsi="Times New Roman"/>
+          <w:rFonts w:ascii="Times New Roman" w:hAnsi="Times New Roman" w:cs="Times New Roman"/>
           <w:b/>
           <w:sz w:val="28"/>
           <w:szCs w:val="28"/>
@@ -241,10 +268,10 @@
     <w:p>
       <w:pPr>
         <w:spacing w:after="0"/>
-        <w:ind w:left="5954"/>
+        <w:ind w:left="5670"/>
         <w:jc w:val="both"/>
         <w:rPr>
-          <w:rFonts w:ascii="Times New Roman" w:hAnsi="Times New Roman"/>
+          <w:rFonts w:ascii="Times New Roman" w:hAnsi="Times New Roman" w:cs="Times New Roman"/>
           <w:b/>
           <w:sz w:val="28"/>
           <w:szCs w:val="28"/>
@@ -263,7 +290,7 @@
       <w:proofErr w:type="spellStart"/>
       <w:r>
         <w:rPr>
-          <w:rFonts w:ascii="Times New Roman" w:hAnsi="Times New Roman"/>
+          <w:rFonts w:ascii="Times New Roman" w:hAnsi="Times New Roman" w:cs="Times New Roman"/>
           <w:b/>
           <w:sz w:val="28"/>
           <w:szCs w:val="28"/>
@@ -274,7 +301,7 @@
       <w:proofErr w:type="spellEnd"/>
       <w:r>
         <w:rPr>
-          <w:rFonts w:ascii="Times New Roman" w:hAnsi="Times New Roman"/>
+          <w:rFonts w:ascii="Times New Roman" w:hAnsi="Times New Roman" w:cs="Times New Roman"/>
           <w:b/>
           <w:sz w:val="28"/>
           <w:szCs w:val="28"/>
@@ -347,14 +374,25 @@
           <w:lang w:val="en-US"/>
         </w:rPr>
       </w:pPr>
-      <w:r>
-        <w:rPr>
-          <w:rFonts w:ascii="Times New Roman" w:hAnsi="Times New Roman" w:cs="Times New Roman"/>
-          <w:sz w:val="28"/>
-          <w:szCs w:val="28"/>
-          <w:lang w:val="en-US"/>
-        </w:rPr>
-        <w:t xml:space="preserve">Meni Professional </w:t>
+      <w:proofErr w:type="spellStart"/>
+      <w:r>
+        <w:rPr>
+          <w:rFonts w:ascii="Times New Roman" w:hAnsi="Times New Roman" w:cs="Times New Roman"/>
+          <w:sz w:val="28"/>
+          <w:szCs w:val="28"/>
+          <w:lang w:val="en-US"/>
+        </w:rPr>
+        <w:t>Meni</w:t>
+      </w:r>
+      <w:proofErr w:type="spellEnd"/>
+      <w:r>
+        <w:rPr>
+          <w:rFonts w:ascii="Times New Roman" w:hAnsi="Times New Roman" w:cs="Times New Roman"/>
+          <w:sz w:val="28"/>
+          <w:szCs w:val="28"/>
+          <w:lang w:val="en-US"/>
+        </w:rPr>
+        <w:t xml:space="preserve"> Professional </w:t>
       </w:r>
       <w:proofErr w:type="spellStart"/>
       <w:r>

</xml_diff>